<commit_message>
Remove outdated PDFs and update proposal documents
</commit_message>
<xml_diff>
--- a/Documents/Role2Skill Challenge 2 Proposal.docx
+++ b/Documents/Role2Skill Challenge 2 Proposal.docx
@@ -101,27 +101,73 @@
         <w:rPr>
           <w:lang w:val="en-US"/>
         </w:rPr>
-        <w:t>Job descriptions often list many skills, but it is not always clear which of them truly define a profession and which are optional or redundant.</w:t>
-      </w:r>
-      <w:r>
-        <w:rPr>
-          <w:lang w:val="en-US"/>
-        </w:rPr>
-        <w:br/>
-        <w:t>Students, junior specialists, and career switchers frequently struggle to understand which skills they should prioritize when preparing for a specific role.</w:t>
-      </w:r>
-    </w:p>
-    <w:p>
-      <w:pPr>
-        <w:rPr>
-          <w:lang w:val="en-US"/>
-        </w:rPr>
-      </w:pPr>
-      <w:r>
-        <w:rPr>
-          <w:lang w:val="en-US"/>
-        </w:rPr>
-        <w:t>This project aims to provide clarity by transforming unstructured vacancy texts into data-driven insights about skill demand and role composition.</w:t>
+        <w:t xml:space="preserve">I chose this project because I was not confident which skills are </w:t>
+      </w:r>
+      <w:proofErr w:type="gramStart"/>
+      <w:r>
+        <w:rPr>
+          <w:lang w:val="en-US"/>
+        </w:rPr>
+        <w:t>actually important</w:t>
+      </w:r>
+      <w:proofErr w:type="gramEnd"/>
+      <w:r>
+        <w:rPr>
+          <w:lang w:val="en-US"/>
+        </w:rPr>
+        <w:t xml:space="preserve"> to become a good software engineer.</w:t>
+      </w:r>
+    </w:p>
+    <w:p>
+      <w:pPr>
+        <w:rPr>
+          <w:lang w:val="en-US"/>
+        </w:rPr>
+      </w:pPr>
+      <w:r>
+        <w:rPr>
+          <w:lang w:val="en-US"/>
+        </w:rPr>
+        <w:t>At the beginning of my studies, I was afraid of spending time learning outdated or irrelevant technologies.</w:t>
+      </w:r>
+    </w:p>
+    <w:p>
+      <w:pPr>
+        <w:rPr>
+          <w:lang w:val="en-US"/>
+        </w:rPr>
+      </w:pPr>
+      <w:r>
+        <w:rPr>
+          <w:lang w:val="en-US"/>
+        </w:rPr>
+        <w:t>Instead of relying on assumptions or general advice, I decided to analyze real job vacancies.</w:t>
+      </w:r>
+    </w:p>
+    <w:p>
+      <w:pPr>
+        <w:rPr>
+          <w:lang w:val="en-US"/>
+        </w:rPr>
+      </w:pPr>
+      <w:r>
+        <w:rPr>
+          <w:lang w:val="en-US"/>
+        </w:rPr>
+        <w:t>By working with real market data, I want to understand which skills are truly required in practice and how professions are formed through combinations of skills.</w:t>
+      </w:r>
+    </w:p>
+    <w:p>
+      <w:pPr>
+        <w:rPr>
+          <w:lang w:val="en-US"/>
+        </w:rPr>
+      </w:pPr>
+      <w:r>
+        <w:rPr>
+          <w:lang w:val="en-US"/>
+        </w:rPr>
+        <w:t>This project helps me better understand the current job market and gives me a more realistic view on which skills I should focus on as a student.</w:t>
       </w:r>
     </w:p>
     <w:p>
@@ -213,35 +259,692 @@
         <w:rPr>
           <w:lang w:val="en-US"/>
         </w:rPr>
-        <w:t>The project will be implemented as a Python-based data analysis and machine learning pipeline.</w:t>
-      </w:r>
-      <w:r>
-        <w:rPr>
-          <w:lang w:val="en-US"/>
-        </w:rPr>
-        <w:br/>
-        <w:t>Job descriptions from LinkedIn and Indeed Kaggle datasets will be cleaned and processed using natural language processing techniques to extract skill-related information.</w:t>
-      </w:r>
-    </w:p>
-    <w:p>
-      <w:pPr>
-        <w:rPr>
-          <w:lang w:val="en-US"/>
-        </w:rPr>
-      </w:pPr>
-      <w:r>
-        <w:rPr>
-          <w:lang w:val="en-US"/>
-        </w:rPr>
-        <w:t>Machine learning models (such as clustering and classification algorithms) will be applied to group similar job roles based on extracted skills.</w:t>
-      </w:r>
-      <w:r>
-        <w:rPr>
-          <w:lang w:val="en-US"/>
-        </w:rPr>
-        <w:br/>
-        <w:t>The results will be presented through a lightweight web interface or analytical reports showing skill distributions per role.</w:t>
-      </w:r>
+        <w:t>The project is implemented as a Python-based data analysis and machine learning pipeline.</w:t>
+      </w:r>
+    </w:p>
+    <w:p>
+      <w:pPr>
+        <w:rPr>
+          <w:lang w:val="en-US"/>
+        </w:rPr>
+      </w:pPr>
+      <w:r>
+        <w:rPr>
+          <w:lang w:val="en-US"/>
+        </w:rPr>
+        <w:t>Job descriptions from Kaggle datasets are processed using natural language processing techniques to extract skill-related information.</w:t>
+      </w:r>
+    </w:p>
+    <w:p>
+      <w:pPr>
+        <w:rPr>
+          <w:lang w:val="en-US"/>
+        </w:rPr>
+      </w:pPr>
+      <w:r>
+        <w:rPr>
+          <w:lang w:val="en-US"/>
+        </w:rPr>
+        <w:t>Clustering and classification models are applied to group job roles based on extracted skills.</w:t>
+      </w:r>
+    </w:p>
+    <w:p>
+      <w:pPr>
+        <w:rPr>
+          <w:lang w:val="en-US"/>
+        </w:rPr>
+      </w:pPr>
+      <w:r>
+        <w:rPr>
+          <w:lang w:val="en-US"/>
+        </w:rPr>
+        <w:t xml:space="preserve">The result is a model where a job title can be provided as </w:t>
+      </w:r>
+      <w:proofErr w:type="gramStart"/>
+      <w:r>
+        <w:rPr>
+          <w:lang w:val="en-US"/>
+        </w:rPr>
+        <w:t>input</w:t>
+      </w:r>
+      <w:proofErr w:type="gramEnd"/>
+      <w:r>
+        <w:rPr>
+          <w:lang w:val="en-US"/>
+        </w:rPr>
+        <w:t xml:space="preserve"> and the system outputs the top required skills for that profession. </w:t>
+      </w:r>
+    </w:p>
+    <w:p>
+      <w:pPr>
+        <w:rPr>
+          <w:lang w:val="en-US"/>
+        </w:rPr>
+      </w:pPr>
+      <w:r>
+        <w:rPr>
+          <w:lang w:val="en-US"/>
+        </w:rPr>
+        <w:t>During Iteration 1, the focus shifted from planning to implementation.</w:t>
+      </w:r>
+    </w:p>
+    <w:p>
+      <w:pPr>
+        <w:rPr>
+          <w:lang w:val="en-US"/>
+        </w:rPr>
+      </w:pPr>
+      <w:r>
+        <w:rPr>
+          <w:lang w:val="en-US"/>
+        </w:rPr>
+        <w:t xml:space="preserve">More than ten job </w:t>
+      </w:r>
+      <w:proofErr w:type="gramStart"/>
+      <w:r>
+        <w:rPr>
+          <w:lang w:val="en-US"/>
+        </w:rPr>
+        <w:t>vacancy datasets</w:t>
+      </w:r>
+      <w:proofErr w:type="gramEnd"/>
+      <w:r>
+        <w:rPr>
+          <w:lang w:val="en-US"/>
+        </w:rPr>
+        <w:t xml:space="preserve"> were explored and compared.</w:t>
+      </w:r>
+    </w:p>
+    <w:p>
+      <w:pPr>
+        <w:rPr>
+          <w:lang w:val="en-US"/>
+        </w:rPr>
+      </w:pPr>
+      <w:r>
+        <w:rPr>
+          <w:lang w:val="en-US"/>
+        </w:rPr>
+        <w:t>Selected Russian-language datasets were translated into English and unified into a single structure.</w:t>
+      </w:r>
+    </w:p>
+    <w:p>
+      <w:pPr>
+        <w:rPr>
+          <w:lang w:val="en-US"/>
+        </w:rPr>
+      </w:pPr>
+      <w:r>
+        <w:rPr>
+          <w:lang w:val="en-US"/>
+        </w:rPr>
+        <w:t>The data was cleaned, skills were extracted, clustered into profession-based skill sets, and a classification model was built to predict skill sets from job titles.</w:t>
+      </w:r>
+    </w:p>
+    <w:p>
+      <w:pPr>
+        <w:rPr>
+          <w:lang w:val="en-US"/>
+        </w:rPr>
+      </w:pPr>
+      <w:r>
+        <w:rPr>
+          <w:lang w:val="en-US"/>
+        </w:rPr>
+        <w:t>The results were evaluated and form the basis for improvements in Iteration 2.</w:t>
+      </w:r>
+    </w:p>
+    <w:p>
+      <w:pPr>
+        <w:rPr>
+          <w:lang w:val="en-US"/>
+        </w:rPr>
+      </w:pPr>
+    </w:p>
+    <w:p>
+      <w:pPr>
+        <w:rPr>
+          <w:b/>
+          <w:bCs/>
+          <w:lang w:val="en-US"/>
+        </w:rPr>
+      </w:pPr>
+      <w:r>
+        <w:rPr>
+          <w:b/>
+          <w:bCs/>
+          <w:lang w:val="en-US"/>
+        </w:rPr>
+        <w:lastRenderedPageBreak/>
+        <w:t>Domain Understanding</w:t>
+      </w:r>
+    </w:p>
+    <w:p>
+      <w:pPr>
+        <w:rPr>
+          <w:lang w:val="en-US"/>
+        </w:rPr>
+      </w:pPr>
+      <w:r>
+        <w:rPr>
+          <w:lang w:val="en-US"/>
+        </w:rPr>
+        <w:t>This project is situated in the domain of the online job market, specifically IT and technical job vacancies.</w:t>
+      </w:r>
+    </w:p>
+    <w:p>
+      <w:pPr>
+        <w:rPr>
+          <w:lang w:val="en-US"/>
+        </w:rPr>
+      </w:pPr>
+      <w:r>
+        <w:rPr>
+          <w:lang w:val="en-US"/>
+        </w:rPr>
+        <w:t>In this domain, job roles are mainly described using free-text job descriptions that include responsibilities and lists of required skills.</w:t>
+      </w:r>
+    </w:p>
+    <w:p>
+      <w:pPr>
+        <w:rPr>
+          <w:lang w:val="en-US"/>
+        </w:rPr>
+      </w:pPr>
+      <w:r>
+        <w:rPr>
+          <w:lang w:val="en-US"/>
+        </w:rPr>
+        <w:t>A key problem in this domain is that skills are described in an unstructured and inconsistent way.</w:t>
+      </w:r>
+    </w:p>
+    <w:p>
+      <w:pPr>
+        <w:rPr>
+          <w:lang w:val="en-US"/>
+        </w:rPr>
+      </w:pPr>
+      <w:r>
+        <w:rPr>
+          <w:lang w:val="en-US"/>
+        </w:rPr>
+        <w:t>The same skill can appear under different names, abbreviations, or formulations.</w:t>
+      </w:r>
+    </w:p>
+    <w:p>
+      <w:pPr>
+        <w:rPr>
+          <w:lang w:val="en-US"/>
+        </w:rPr>
+      </w:pPr>
+      <w:r>
+        <w:rPr>
+          <w:lang w:val="en-US"/>
+        </w:rPr>
+        <w:t>Because of this, it is difficult to compare job roles or clearly understand which skills define a profession.</w:t>
+      </w:r>
+    </w:p>
+    <w:p>
+      <w:pPr>
+        <w:rPr>
+          <w:lang w:val="en-US"/>
+        </w:rPr>
+      </w:pPr>
+      <w:r>
+        <w:rPr>
+          <w:lang w:val="en-US"/>
+        </w:rPr>
+        <w:t>Several actors are involved in this domain.</w:t>
+      </w:r>
+    </w:p>
+    <w:p>
+      <w:pPr>
+        <w:rPr>
+          <w:lang w:val="en-US"/>
+        </w:rPr>
+      </w:pPr>
+      <w:r>
+        <w:rPr>
+          <w:lang w:val="en-US"/>
+        </w:rPr>
+        <w:t>Employers publish job vacancies and describe required skills.</w:t>
+      </w:r>
+    </w:p>
+    <w:p>
+      <w:pPr>
+        <w:rPr>
+          <w:lang w:val="en-US"/>
+        </w:rPr>
+      </w:pPr>
+      <w:r>
+        <w:rPr>
+          <w:lang w:val="en-US"/>
+        </w:rPr>
+        <w:t>Job platforms host and distribute vacancy data.</w:t>
+      </w:r>
+    </w:p>
+    <w:p>
+      <w:pPr>
+        <w:rPr>
+          <w:lang w:val="en-US"/>
+        </w:rPr>
+      </w:pPr>
+      <w:r>
+        <w:rPr>
+          <w:lang w:val="en-US"/>
+        </w:rPr>
+        <w:t>Job seekers, especially students and junior developers, use this information to decide which skills to learn.</w:t>
+      </w:r>
+    </w:p>
+    <w:p>
+      <w:pPr>
+        <w:rPr>
+          <w:lang w:val="en-US"/>
+        </w:rPr>
+      </w:pPr>
+      <w:r>
+        <w:rPr>
+          <w:lang w:val="en-US"/>
+        </w:rPr>
+        <w:t>The scope of this project is limited to analyzing job roles through required skills and comparing professions based on skill composition.</w:t>
+      </w:r>
+    </w:p>
+    <w:p>
+      <w:pPr>
+        <w:rPr>
+          <w:lang w:val="en-US"/>
+        </w:rPr>
+      </w:pPr>
+      <w:r>
+        <w:rPr>
+          <w:lang w:val="en-US"/>
+        </w:rPr>
+        <w:t xml:space="preserve">The project does not include salary </w:t>
+      </w:r>
+      <w:proofErr w:type="gramStart"/>
+      <w:r>
+        <w:rPr>
+          <w:lang w:val="en-US"/>
+        </w:rPr>
+        <w:t>prediction</w:t>
+      </w:r>
+      <w:proofErr w:type="gramEnd"/>
+      <w:r>
+        <w:rPr>
+          <w:lang w:val="en-US"/>
+        </w:rPr>
+        <w:t>, labor market forecasting, real-time job scraping, or personalized career advice.</w:t>
+      </w:r>
+    </w:p>
+    <w:p>
+      <w:pPr>
+        <w:rPr>
+          <w:lang w:val="en-US"/>
+        </w:rPr>
+      </w:pPr>
+    </w:p>
+    <w:p>
+      <w:pPr>
+        <w:rPr>
+          <w:lang w:val="en-US"/>
+        </w:rPr>
+      </w:pPr>
+      <w:proofErr w:type="spellStart"/>
+      <w:r>
+        <w:t>Criteria</w:t>
+      </w:r>
+      <w:proofErr w:type="spellEnd"/>
+      <w:r>
+        <w:t xml:space="preserve"> </w:t>
+      </w:r>
+      <w:proofErr w:type="spellStart"/>
+      <w:r>
+        <w:t>of</w:t>
+      </w:r>
+      <w:proofErr w:type="spellEnd"/>
+      <w:r>
+        <w:t xml:space="preserve"> </w:t>
+      </w:r>
+      <w:proofErr w:type="spellStart"/>
+      <w:r>
+        <w:t>Success</w:t>
+      </w:r>
+      <w:proofErr w:type="spellEnd"/>
+      <w:r>
+        <w:rPr>
+          <w:lang w:val="en-US"/>
+        </w:rPr>
+        <w:t>:</w:t>
+      </w:r>
+    </w:p>
+    <w:p>
+      <w:pPr>
+        <w:rPr>
+          <w:lang w:val="en-US"/>
+        </w:rPr>
+      </w:pPr>
+      <w:r>
+        <w:rPr>
+          <w:lang w:val="en-US"/>
+        </w:rPr>
+        <w:t>• Job descriptions can be transformed into structured and normalized skill sets.</w:t>
+      </w:r>
+    </w:p>
+    <w:p>
+      <w:pPr>
+        <w:rPr>
+          <w:lang w:val="en-US"/>
+        </w:rPr>
+      </w:pPr>
+      <w:r>
+        <w:rPr>
+          <w:lang w:val="en-US"/>
+        </w:rPr>
+        <w:t>• Similar job roles are grouped together based on their skill composition.</w:t>
+      </w:r>
+    </w:p>
+    <w:p>
+      <w:pPr>
+        <w:rPr>
+          <w:lang w:val="en-US"/>
+        </w:rPr>
+      </w:pPr>
+      <w:r>
+        <w:rPr>
+          <w:lang w:val="en-US"/>
+        </w:rPr>
+        <w:t>• The clustering results show clear and interpretable relationships between professions and skills.</w:t>
+      </w:r>
+    </w:p>
+    <w:p>
+      <w:pPr>
+        <w:rPr>
+          <w:lang w:val="en-US"/>
+        </w:rPr>
+      </w:pPr>
+      <w:r>
+        <w:rPr>
+          <w:lang w:val="en-US"/>
+        </w:rPr>
+        <w:t>• Given a job title, the model can output a reasonable and relevant list of top required skills.</w:t>
+      </w:r>
+    </w:p>
+    <w:p>
+      <w:pPr>
+        <w:rPr>
+          <w:lang w:val="en-US"/>
+        </w:rPr>
+      </w:pPr>
+      <w:r>
+        <w:rPr>
+          <w:lang w:val="en-US"/>
+        </w:rPr>
+        <w:t>• The results provide useful insights for students and junior developers about skill requirements in the job market.</w:t>
+      </w:r>
+    </w:p>
+    <w:p>
+      <w:pPr>
+        <w:rPr>
+          <w:b/>
+          <w:bCs/>
+          <w:lang w:val="en-US"/>
+        </w:rPr>
+      </w:pPr>
+    </w:p>
+    <w:p>
+      <w:pPr>
+        <w:rPr>
+          <w:b/>
+          <w:bCs/>
+          <w:lang w:val="en-US"/>
+        </w:rPr>
+      </w:pPr>
+    </w:p>
+    <w:p>
+      <w:pPr>
+        <w:rPr>
+          <w:b/>
+          <w:bCs/>
+          <w:lang w:val="en-US"/>
+        </w:rPr>
+      </w:pPr>
+    </w:p>
+    <w:p>
+      <w:pPr>
+        <w:rPr>
+          <w:b/>
+          <w:bCs/>
+          <w:lang w:val="en-US"/>
+        </w:rPr>
+      </w:pPr>
+    </w:p>
+    <w:p>
+      <w:pPr>
+        <w:rPr>
+          <w:b/>
+          <w:bCs/>
+          <w:lang w:val="en-US"/>
+        </w:rPr>
+      </w:pPr>
+    </w:p>
+    <w:p>
+      <w:pPr>
+        <w:rPr>
+          <w:b/>
+          <w:bCs/>
+          <w:lang w:val="en-US"/>
+        </w:rPr>
+      </w:pPr>
+    </w:p>
+    <w:p>
+      <w:pPr>
+        <w:rPr>
+          <w:b/>
+          <w:bCs/>
+          <w:lang w:val="en-US"/>
+        </w:rPr>
+      </w:pPr>
+    </w:p>
+    <w:p>
+      <w:pPr>
+        <w:rPr>
+          <w:b/>
+          <w:bCs/>
+          <w:lang w:val="en-US"/>
+        </w:rPr>
+      </w:pPr>
+    </w:p>
+    <w:p>
+      <w:pPr>
+        <w:rPr>
+          <w:b/>
+          <w:bCs/>
+          <w:lang w:val="en-US"/>
+        </w:rPr>
+      </w:pPr>
+    </w:p>
+    <w:p>
+      <w:pPr>
+        <w:rPr>
+          <w:b/>
+          <w:bCs/>
+          <w:lang w:val="en-US"/>
+        </w:rPr>
+      </w:pPr>
+      <w:r>
+        <w:rPr>
+          <w:b/>
+          <w:bCs/>
+          <w:lang w:val="en-US"/>
+        </w:rPr>
+        <w:lastRenderedPageBreak/>
+        <w:t>Analytic Approach</w:t>
+      </w:r>
+    </w:p>
+    <w:p>
+      <w:pPr>
+        <w:rPr>
+          <w:lang w:val="en-US"/>
+        </w:rPr>
+      </w:pPr>
+      <w:r>
+        <w:rPr>
+          <w:lang w:val="en-US"/>
+        </w:rPr>
+        <w:t>The analytic approach of this project is based on machine learning applied to job vacancy data.</w:t>
+      </w:r>
+    </w:p>
+    <w:p>
+      <w:pPr>
+        <w:rPr>
+          <w:lang w:val="en-US"/>
+        </w:rPr>
+      </w:pPr>
+      <w:r>
+        <w:rPr>
+          <w:lang w:val="en-US"/>
+        </w:rPr>
+        <w:t>The goal is to represent job roles using structured and normalized skill sets extracted from job descriptions.</w:t>
+      </w:r>
+    </w:p>
+    <w:p>
+      <w:pPr>
+        <w:rPr>
+          <w:lang w:val="en-US"/>
+        </w:rPr>
+      </w:pPr>
+      <w:r>
+        <w:rPr>
+          <w:lang w:val="en-US"/>
+        </w:rPr>
+        <w:t>The project follows an iterative AI and machine learning pipeline:</w:t>
+      </w:r>
+    </w:p>
+    <w:p>
+      <w:pPr>
+        <w:rPr>
+          <w:lang w:val="en-US"/>
+        </w:rPr>
+      </w:pPr>
+      <w:r>
+        <w:rPr>
+          <w:lang w:val="en-US"/>
+        </w:rPr>
+        <w:t>1. Data exploration and selection: to compare multiple job vacancy datasets and select relevant sources.</w:t>
+      </w:r>
+    </w:p>
+    <w:p>
+      <w:pPr>
+        <w:rPr>
+          <w:lang w:val="en-US"/>
+        </w:rPr>
+      </w:pPr>
+      <w:r>
+        <w:rPr>
+          <w:lang w:val="en-US"/>
+        </w:rPr>
+        <w:t>2. Data preprocessing: to clean, translate, and unify job titles and job descriptions.</w:t>
+      </w:r>
+    </w:p>
+    <w:p>
+      <w:pPr>
+        <w:rPr>
+          <w:lang w:val="en-US"/>
+        </w:rPr>
+      </w:pPr>
+      <w:r>
+        <w:rPr>
+          <w:lang w:val="en-US"/>
+        </w:rPr>
+        <w:t>3. Skill extraction: to identify technical and soft skills from unstructured text.</w:t>
+      </w:r>
+    </w:p>
+    <w:p>
+      <w:pPr>
+        <w:rPr>
+          <w:lang w:val="en-US"/>
+        </w:rPr>
+      </w:pPr>
+      <w:r>
+        <w:rPr>
+          <w:lang w:val="en-US"/>
+        </w:rPr>
+        <w:t>4. Skill normalization: to reduce duplication caused by synonyms and inconsistent naming.</w:t>
+      </w:r>
+    </w:p>
+    <w:p>
+      <w:pPr>
+        <w:rPr>
+          <w:lang w:val="en-US"/>
+        </w:rPr>
+      </w:pPr>
+      <w:r>
+        <w:rPr>
+          <w:lang w:val="en-US"/>
+        </w:rPr>
+        <w:t>5. Skill clustering: to group related skills into skill sets representing professions.</w:t>
+      </w:r>
+    </w:p>
+    <w:p>
+      <w:pPr>
+        <w:rPr>
+          <w:lang w:val="en-US"/>
+        </w:rPr>
+      </w:pPr>
+      <w:r>
+        <w:rPr>
+          <w:lang w:val="en-US"/>
+        </w:rPr>
+        <w:t>6. Skill set classification: to predict the most likely skill set based on a job title.</w:t>
+      </w:r>
+    </w:p>
+    <w:p>
+      <w:pPr>
+        <w:rPr>
+          <w:lang w:val="en-US"/>
+        </w:rPr>
+      </w:pPr>
+      <w:r>
+        <w:rPr>
+          <w:lang w:val="en-US"/>
+        </w:rPr>
+        <w:t xml:space="preserve">7. Evaluation and iteration: </w:t>
+      </w:r>
+      <w:proofErr w:type="gramStart"/>
+      <w:r>
+        <w:rPr>
+          <w:lang w:val="en-US"/>
+        </w:rPr>
+        <w:t>to assess</w:t>
+      </w:r>
+      <w:proofErr w:type="gramEnd"/>
+      <w:r>
+        <w:rPr>
+          <w:lang w:val="en-US"/>
+        </w:rPr>
+        <w:t xml:space="preserve"> results and </w:t>
+      </w:r>
+      <w:proofErr w:type="gramStart"/>
+      <w:r>
+        <w:rPr>
+          <w:lang w:val="en-US"/>
+        </w:rPr>
+        <w:t>improve</w:t>
+      </w:r>
+      <w:proofErr w:type="gramEnd"/>
+      <w:r>
+        <w:rPr>
+          <w:lang w:val="en-US"/>
+        </w:rPr>
+        <w:t xml:space="preserve"> data processing and models in a second iteration.</w:t>
+      </w:r>
+    </w:p>
+    <w:p>
+      <w:pPr>
+        <w:rPr>
+          <w:lang w:val="en-US"/>
+        </w:rPr>
+      </w:pPr>
     </w:p>
     <w:p>
       <w:pPr>
@@ -261,37 +964,18 @@
       </w:r>
     </w:p>
     <w:p>
-      <w:proofErr w:type="spellStart"/>
-      <w:r>
-        <w:rPr>
-          <w:b/>
-          <w:bCs/>
-        </w:rPr>
-        <w:t>Primary</w:t>
-      </w:r>
-      <w:proofErr w:type="spellEnd"/>
-      <w:r>
-        <w:rPr>
-          <w:b/>
-          <w:bCs/>
-        </w:rPr>
-        <w:t xml:space="preserve"> </w:t>
-      </w:r>
-      <w:proofErr w:type="spellStart"/>
-      <w:r>
-        <w:rPr>
-          <w:b/>
-          <w:bCs/>
-        </w:rPr>
-        <w:t>Sources</w:t>
-      </w:r>
-      <w:proofErr w:type="spellEnd"/>
-      <w:r>
-        <w:rPr>
-          <w:b/>
-          <w:bCs/>
-        </w:rPr>
-        <w:t>:</w:t>
+      <w:pPr>
+        <w:rPr>
+          <w:lang w:val="en-US"/>
+        </w:rPr>
+      </w:pPr>
+      <w:r>
+        <w:rPr>
+          <w:b/>
+          <w:bCs/>
+          <w:lang w:val="en-US"/>
+        </w:rPr>
+        <w:t>Primary Sources:</w:t>
       </w:r>
     </w:p>
     <w:p>
@@ -308,7 +992,13 @@
         <w:rPr>
           <w:lang w:val="en-US"/>
         </w:rPr>
-        <w:t>LinkedIn Job Postings Dataset (Kaggle)</w:t>
+        <w:t>Hh.ru vacancies dataset</w:t>
+      </w:r>
+      <w:r>
+        <w:rPr>
+          <w:lang w:val="en-US"/>
+        </w:rPr>
+        <w:t xml:space="preserve"> (Kaggle)</w:t>
       </w:r>
     </w:p>
     <w:p>
@@ -321,19 +1011,29 @@
           <w:lang w:val="en-US"/>
         </w:rPr>
       </w:pPr>
-      <w:proofErr w:type="gramStart"/>
-      <w:r>
-        <w:rPr>
-          <w:lang w:val="en-US"/>
-        </w:rPr>
-        <w:t>Indeed</w:t>
-      </w:r>
-      <w:proofErr w:type="gramEnd"/>
-      <w:r>
-        <w:rPr>
-          <w:lang w:val="en-US"/>
-        </w:rPr>
-        <w:t xml:space="preserve"> Job Postings Dataset (Kaggle)</w:t>
+      <w:r>
+        <w:rPr>
+          <w:lang w:val="en-US"/>
+        </w:rPr>
+        <w:t>Yandex</w:t>
+      </w:r>
+      <w:r>
+        <w:rPr>
+          <w:lang w:val="en-US"/>
+        </w:rPr>
+        <w:t xml:space="preserve"> </w:t>
+      </w:r>
+      <w:r>
+        <w:rPr>
+          <w:lang w:val="en-US"/>
+        </w:rPr>
+        <w:t xml:space="preserve">vacancies dataset </w:t>
+      </w:r>
+      <w:r>
+        <w:rPr>
+          <w:lang w:val="en-US"/>
+        </w:rPr>
+        <w:t>(Kaggle)</w:t>
       </w:r>
     </w:p>
     <w:p>
@@ -512,7 +1212,6 @@
           <w:bCs/>
           <w:lang w:val="en-US"/>
         </w:rPr>
-        <w:lastRenderedPageBreak/>
         <w:t>Risks &amp; Mitigations</w:t>
       </w:r>
     </w:p>
@@ -606,12 +1305,40 @@
           <w:lang w:val="en-US"/>
         </w:rPr>
       </w:pPr>
-      <w:r>
-        <w:rPr>
-          <w:b/>
-          <w:bCs/>
-          <w:lang w:val="en-US"/>
-        </w:rPr>
+    </w:p>
+    <w:p>
+      <w:pPr>
+        <w:rPr>
+          <w:b/>
+          <w:bCs/>
+          <w:lang w:val="en-US"/>
+        </w:rPr>
+      </w:pPr>
+    </w:p>
+    <w:p>
+      <w:pPr>
+        <w:rPr>
+          <w:b/>
+          <w:bCs/>
+          <w:lang w:val="en-US"/>
+        </w:rPr>
+      </w:pPr>
+    </w:p>
+    <w:p>
+      <w:pPr>
+        <w:rPr>
+          <w:b/>
+          <w:bCs/>
+          <w:lang w:val="en-US"/>
+        </w:rPr>
+      </w:pPr>
+      <w:r>
+        <w:rPr>
+          <w:b/>
+          <w:bCs/>
+          <w:lang w:val="en-US"/>
+        </w:rPr>
+        <w:lastRenderedPageBreak/>
         <w:t>Scope</w:t>
       </w:r>
     </w:p>
@@ -878,6 +1605,13 @@
         </w:rPr>
         <w:t xml:space="preserve">• Optional prototype or dashboard presenting results. </w:t>
       </w:r>
+    </w:p>
+    <w:p>
+      <w:pPr>
+        <w:rPr>
+          <w:lang w:val="en-US"/>
+        </w:rPr>
+      </w:pPr>
     </w:p>
     <w:p>
       <w:pPr>
@@ -1173,66 +1907,81 @@
     <w:p>
       <w:pPr>
         <w:rPr>
-          <w:lang w:val="en-US"/>
-        </w:rPr>
-      </w:pPr>
-    </w:p>
-    <w:p>
-      <w:pPr>
-        <w:rPr>
-          <w:lang w:val="en-US"/>
-        </w:rPr>
-      </w:pPr>
-    </w:p>
-    <w:p>
-      <w:pPr>
-        <w:rPr>
-          <w:lang w:val="en-US"/>
-        </w:rPr>
-      </w:pPr>
-    </w:p>
-    <w:p>
-      <w:pPr>
-        <w:rPr>
-          <w:lang w:val="en-US"/>
-        </w:rPr>
-      </w:pPr>
-    </w:p>
-    <w:p>
-      <w:pPr>
-        <w:rPr>
-          <w:lang w:val="en-US"/>
-        </w:rPr>
-      </w:pPr>
-    </w:p>
-    <w:p>
-      <w:pPr>
-        <w:rPr>
-          <w:lang w:val="en-US"/>
-        </w:rPr>
-      </w:pPr>
-    </w:p>
-    <w:p>
-      <w:pPr>
-        <w:rPr>
-          <w:lang w:val="en-US"/>
-        </w:rPr>
-      </w:pPr>
-    </w:p>
-    <w:p>
-      <w:pPr>
-        <w:rPr>
-          <w:b/>
-          <w:bCs/>
-          <w:lang w:val="en-US"/>
-        </w:rPr>
-      </w:pPr>
-      <w:r>
-        <w:rPr>
-          <w:b/>
-          <w:bCs/>
-          <w:lang w:val="en-US"/>
-        </w:rPr>
+          <w:b/>
+          <w:bCs/>
+          <w:lang w:val="en-US"/>
+        </w:rPr>
+      </w:pPr>
+    </w:p>
+    <w:p>
+      <w:pPr>
+        <w:rPr>
+          <w:b/>
+          <w:bCs/>
+          <w:lang w:val="en-US"/>
+        </w:rPr>
+      </w:pPr>
+    </w:p>
+    <w:p>
+      <w:pPr>
+        <w:rPr>
+          <w:b/>
+          <w:bCs/>
+          <w:lang w:val="en-US"/>
+        </w:rPr>
+      </w:pPr>
+    </w:p>
+    <w:p>
+      <w:pPr>
+        <w:rPr>
+          <w:b/>
+          <w:bCs/>
+          <w:lang w:val="en-US"/>
+        </w:rPr>
+      </w:pPr>
+    </w:p>
+    <w:p>
+      <w:pPr>
+        <w:rPr>
+          <w:b/>
+          <w:bCs/>
+          <w:lang w:val="en-US"/>
+        </w:rPr>
+      </w:pPr>
+    </w:p>
+    <w:p>
+      <w:pPr>
+        <w:rPr>
+          <w:b/>
+          <w:bCs/>
+          <w:lang w:val="en-US"/>
+        </w:rPr>
+      </w:pPr>
+    </w:p>
+    <w:p>
+      <w:pPr>
+        <w:rPr>
+          <w:b/>
+          <w:bCs/>
+          <w:lang w:val="en-US"/>
+        </w:rPr>
+      </w:pPr>
+    </w:p>
+    <w:p>
+      <w:pPr>
+        <w:rPr>
+          <w:b/>
+          <w:bCs/>
+          <w:lang w:val="en-US"/>
+        </w:rPr>
+      </w:pPr>
+      <w:r>
+        <w:rPr>
+          <w:b/>
+          <w:bCs/>
+          <w:lang w:val="en-US"/>
+        </w:rPr>
+        <w:lastRenderedPageBreak/>
         <w:t>Planning</w:t>
       </w:r>
     </w:p>
@@ -2085,6 +2834,24 @@
         </w:tc>
       </w:tr>
     </w:tbl>
+    <w:p>
+      <w:pPr>
+        <w:rPr>
+          <w:b/>
+          <w:bCs/>
+          <w:lang w:val="en-US"/>
+        </w:rPr>
+      </w:pPr>
+    </w:p>
+    <w:p>
+      <w:pPr>
+        <w:rPr>
+          <w:b/>
+          <w:bCs/>
+          <w:lang w:val="en-US"/>
+        </w:rPr>
+      </w:pPr>
+    </w:p>
     <w:p>
       <w:pPr>
         <w:rPr>

</xml_diff>